<commit_message>
He añadido un parrafillo sobre la interfaz, lo de que guardamos los tokens con el valor del numero en base 10 y la imagen del diagrama de clases.
</commit_message>
<xml_diff>
--- a/Entregables/PLgTarea2Grupo1.docx
+++ b/Entregables/PLgTarea2Grupo1.docx
@@ -242,9 +242,6 @@
                 </w:rPr>
                 <w:alias w:val="Fecha"/>
                 <w:id w:val="703864210"/>
-                <w:placeholder>
-                  <w:docPart w:val="0F70A00999C64F3A9C65A8C1806E3D39"/>
-                </w:placeholder>
                 <w:showingPlcHdr/>
                 <w:dataBinding w:prefixMappings="xmlns:ns0='http://schemas.microsoft.com/office/2006/coverPageProps'" w:xpath="/ns0:CoverPageProperties[1]/ns0:PublishDate[1]" w:storeItemID="{55AF091B-3C7A-41E3-B477-F2FDAA23CFDA}"/>
                 <w:date>
@@ -301,7 +298,7 @@
               <w:noProof/>
             </w:rPr>
             <w:pict>
-              <v:group id="_x0000_s1026" style="position:absolute;margin-left:1347.85pt;margin-top:0;width:264.55pt;height:690.65pt;z-index:251660288;mso-position-horizontal:right;mso-position-horizontal-relative:page;mso-position-vertical:bottom;mso-position-vertical-relative:page" coordorigin="5531,1258" coordsize="5291,13813">
+              <v:group id="_x0000_s1026" style="position:absolute;margin-left:1572.4pt;margin-top:0;width:264.55pt;height:690.65pt;z-index:251660288;mso-position-horizontal:right;mso-position-horizontal-relative:page;mso-position-vertical:bottom;mso-position-vertical-relative:page" coordorigin="5531,1258" coordsize="5291,13813">
                 <v:shapetype id="_x0000_t32" coordsize="21600,21600" o:spt="32" o:oned="t" path="m,l21600,21600e" filled="f">
                   <v:path arrowok="t" fillok="f" o:connecttype="none"/>
                   <o:lock v:ext="edit" shapetype="t"/>
@@ -339,7 +336,7 @@
               <w:noProof/>
             </w:rPr>
             <w:pict>
-              <v:group id="_x0000_s1032" style="position:absolute;margin-left:2183.7pt;margin-top:0;width:332.7pt;height:227.25pt;z-index:251661312;mso-position-horizontal:right;mso-position-horizontal-relative:margin;mso-position-vertical:top;mso-position-vertical-relative:page" coordorigin="4136,15" coordsize="6654,4545" o:allowincell="f">
+              <v:group id="_x0000_s1032" style="position:absolute;margin-left:2476.4pt;margin-top:0;width:332.7pt;height:227.25pt;z-index:251661312;mso-position-horizontal:right;mso-position-horizontal-relative:margin;mso-position-vertical:top;mso-position-vertical-relative:page" coordorigin="4136,15" coordsize="6654,4545" o:allowincell="f">
                 <v:shape id="_x0000_s1033" type="#_x0000_t32" style="position:absolute;left:4136;top:15;width:3058;height:3855" o:connectortype="straight" strokecolor="#a7bfde [1620]"/>
                 <v:oval id="_x0000_s1034" style="position:absolute;left:6674;top:444;width:4116;height:4116" fillcolor="#a7bfde [1620]" stroked="f"/>
                 <v:oval id="_x0000_s1035" style="position:absolute;left:6773;top:1058;width:3367;height:3367" fillcolor="#d3dfee [820]" stroked="f"/>
@@ -358,22 +355,20 @@
     </w:sdt>
     <w:sdt>
       <w:sdtPr>
+        <w:rPr>
+          <w:rFonts w:asciiTheme="minorHAnsi" w:eastAsiaTheme="minorHAnsi" w:hAnsiTheme="minorHAnsi" w:cstheme="minorBidi"/>
+          <w:b w:val="0"/>
+          <w:bCs w:val="0"/>
+          <w:color w:val="auto"/>
+          <w:sz w:val="22"/>
+          <w:szCs w:val="22"/>
+        </w:rPr>
         <w:id w:val="719089"/>
         <w:docPartObj>
           <w:docPartGallery w:val="Table of Contents"/>
           <w:docPartUnique/>
         </w:docPartObj>
       </w:sdtPr>
-      <w:sdtEndPr>
-        <w:rPr>
-          <w:rFonts w:asciiTheme="minorHAnsi" w:eastAsiaTheme="minorHAnsi" w:hAnsiTheme="minorHAnsi" w:cstheme="minorBidi"/>
-          <w:b w:val="0"/>
-          <w:bCs w:val="0"/>
-          <w:color w:val="auto"/>
-          <w:sz w:val="22"/>
-          <w:szCs w:val="22"/>
-        </w:rPr>
-      </w:sdtEndPr>
       <w:sdtContent>
         <w:p>
           <w:pPr>
@@ -894,6 +889,33 @@
       </w:r>
     </w:p>
     <w:p>
+      <w:pPr>
+        <w:rPr>
+          <w:color w:val="FF0000"/>
+        </w:rPr>
+      </w:pPr>
+      <w:r>
+        <w:rPr>
+          <w:color w:val="FF0000"/>
+        </w:rPr>
+        <w:t xml:space="preserve">Se ha implementado una interfaz gráfica simple, que muestra dos áreas de texto. El área de la izquierda permite poder cargar un fichero guardado en el computador, uno por defecto, o escribir directamente sobre el mismo pudiéndose guardar posteriormente lo escrito. También muestra un botón que lista los </w:t>
+      </w:r>
+      <w:proofErr w:type="spellStart"/>
+      <w:r>
+        <w:rPr>
+          <w:color w:val="FF0000"/>
+        </w:rPr>
+        <w:t>tokens</w:t>
+      </w:r>
+      <w:proofErr w:type="spellEnd"/>
+      <w:r>
+        <w:rPr>
+          <w:color w:val="FF0000"/>
+        </w:rPr>
+        <w:t xml:space="preserve"> generados por el analizador léxico en el área de texto de la derecha.</w:t>
+      </w:r>
+    </w:p>
+    <w:p>
       <w:r>
         <w:t xml:space="preserve">Cargamos el código a analizar como un </w:t>
       </w:r>
@@ -903,7 +925,24 @@
       </w:r>
       <w:proofErr w:type="spellEnd"/>
       <w:r>
-        <w:t xml:space="preserve">, que vamos leyendo mediante caracteres y formando </w:t>
+        <w:t xml:space="preserve">, que vamos leyendo </w:t>
+      </w:r>
+      <w:r>
+        <w:t xml:space="preserve">byte a </w:t>
+      </w:r>
+      <w:proofErr w:type="gramStart"/>
+      <w:r>
+        <w:t>byte(</w:t>
+      </w:r>
+      <w:proofErr w:type="gramEnd"/>
+      <w:r>
+        <w:t>mediante caracteres</w:t>
+      </w:r>
+      <w:r>
+        <w:t>)</w:t>
+      </w:r>
+      <w:r>
+        <w:t xml:space="preserve"> y formando </w:t>
       </w:r>
       <w:proofErr w:type="spellStart"/>
       <w:r>
@@ -918,37 +957,119 @@
       <w:r>
         <w:t>El estándar utilizado será UTF-8.</w:t>
       </w:r>
+      <w:r>
+        <w:t xml:space="preserve"> </w:t>
+      </w:r>
+    </w:p>
+    <w:p>
+      <w:pPr>
+        <w:rPr>
+          <w:color w:val="FF0000"/>
+        </w:rPr>
+      </w:pPr>
+      <w:r>
+        <w:rPr>
+          <w:color w:val="FF0000"/>
+        </w:rPr>
+        <w:t xml:space="preserve">Los </w:t>
+      </w:r>
+      <w:proofErr w:type="spellStart"/>
+      <w:r>
+        <w:rPr>
+          <w:color w:val="FF0000"/>
+        </w:rPr>
+        <w:t>tokens</w:t>
+      </w:r>
+      <w:proofErr w:type="spellEnd"/>
+      <w:r>
+        <w:rPr>
+          <w:color w:val="FF0000"/>
+        </w:rPr>
+        <w:t xml:space="preserve"> correspondientes a los números, los generamos, usando como valor del par</w:t>
+      </w:r>
+      <w:r>
+        <w:rPr>
+          <w:color w:val="FF0000"/>
+        </w:rPr>
+        <w:t>, la correspondencia del mismo en base 10.</w:t>
+      </w:r>
+    </w:p>
+    <w:p>
+      <w:pPr>
+        <w:rPr>
+          <w:color w:val="FF0000"/>
+        </w:rPr>
+      </w:pPr>
     </w:p>
     <w:p/>
     <w:p>
       <w:pPr>
-        <w:pStyle w:val="Ttulo2"/>
+        <w:rPr>
+          <w:rFonts w:asciiTheme="majorHAnsi" w:eastAsiaTheme="majorEastAsia" w:hAnsiTheme="majorHAnsi" w:cstheme="majorBidi"/>
+          <w:b/>
+          <w:bCs/>
+          <w:color w:val="365F91" w:themeColor="accent1" w:themeShade="BF"/>
+          <w:sz w:val="28"/>
+          <w:szCs w:val="28"/>
+        </w:rPr>
       </w:pPr>
       <w:bookmarkStart w:id="2" w:name="_Toc311493466"/>
       <w:r>
+        <w:br w:type="page"/>
+      </w:r>
+    </w:p>
+    <w:p>
+      <w:pPr>
+        <w:pStyle w:val="Ttulo1"/>
+      </w:pPr>
+      <w:r>
+        <w:lastRenderedPageBreak/>
         <w:t>Diagrama de clases</w:t>
       </w:r>
       <w:bookmarkEnd w:id="2"/>
     </w:p>
-    <w:p>
-      <w:r>
-        <w:t>(</w:t>
-      </w:r>
-      <w:proofErr w:type="gramStart"/>
-      <w:r>
-        <w:t>aquí</w:t>
-      </w:r>
-      <w:proofErr w:type="gramEnd"/>
-      <w:r>
-        <w:t xml:space="preserve"> irá la imagen del </w:t>
-      </w:r>
-      <w:proofErr w:type="spellStart"/>
-      <w:r>
-        <w:t>visio</w:t>
-      </w:r>
-      <w:proofErr w:type="spellEnd"/>
-      <w:r>
-        <w:t>)</w:t>
+    <w:p/>
+    <w:p>
+      <w:r>
+        <w:rPr>
+          <w:noProof/>
+          <w:lang w:eastAsia="es-ES"/>
+        </w:rPr>
+        <w:drawing>
+          <wp:inline distT="0" distB="0" distL="0" distR="0">
+            <wp:extent cx="5400040" cy="7787640"/>
+            <wp:effectExtent l="19050" t="0" r="0" b="0"/>
+            <wp:docPr id="2" name="1 Imagen" descr="DiagramaClases.png"/>
+            <wp:cNvGraphicFramePr>
+              <a:graphicFrameLocks xmlns:a="http://schemas.openxmlformats.org/drawingml/2006/main" noChangeAspect="1"/>
+            </wp:cNvGraphicFramePr>
+            <a:graphic xmlns:a="http://schemas.openxmlformats.org/drawingml/2006/main">
+              <a:graphicData uri="http://schemas.openxmlformats.org/drawingml/2006/picture">
+                <pic:pic xmlns:pic="http://schemas.openxmlformats.org/drawingml/2006/picture">
+                  <pic:nvPicPr>
+                    <pic:cNvPr id="0" name="DiagramaClases.png"/>
+                    <pic:cNvPicPr/>
+                  </pic:nvPicPr>
+                  <pic:blipFill>
+                    <a:blip r:embed="rId6" cstate="print"/>
+                    <a:stretch>
+                      <a:fillRect/>
+                    </a:stretch>
+                  </pic:blipFill>
+                  <pic:spPr>
+                    <a:xfrm>
+                      <a:off x="0" y="0"/>
+                      <a:ext cx="5400040" cy="7787640"/>
+                    </a:xfrm>
+                    <a:prstGeom prst="rect">
+                      <a:avLst/>
+                    </a:prstGeom>
+                  </pic:spPr>
+                </pic:pic>
+              </a:graphicData>
+            </a:graphic>
+          </wp:inline>
+        </w:drawing>
       </w:r>
     </w:p>
     <w:p>
@@ -1740,36 +1861,6 @@
         </w:p>
       </w:docPartBody>
     </w:docPart>
-    <w:docPart>
-      <w:docPartPr>
-        <w:name w:val="194A94993E724F8EBF8C0D308F200F4A"/>
-        <w:category>
-          <w:name w:val="General"/>
-          <w:gallery w:val="placeholder"/>
-        </w:category>
-        <w:types>
-          <w:type w:val="bbPlcHdr"/>
-        </w:types>
-        <w:behaviors>
-          <w:behavior w:val="content"/>
-        </w:behaviors>
-        <w:guid w:val="{EB5A6FC7-D1D2-4150-BE3B-5F6BBF0F59BE}"/>
-      </w:docPartPr>
-      <w:docPartBody>
-        <w:p>
-          <w:pPr>
-            <w:pStyle w:val="194A94993E724F8EBF8C0D308F200F4A"/>
-          </w:pPr>
-          <w:r>
-            <w:rPr>
-              <w:b/>
-              <w:bCs/>
-            </w:rPr>
-            <w:t>[Escribir el nombre del autor]</w:t>
-          </w:r>
-        </w:p>
-      </w:docPartBody>
-    </w:docPart>
   </w:docParts>
 </w:glossaryDocument>
 </file>
@@ -1788,14 +1879,14 @@
     <w:charset w:val="00"/>
     <w:family w:val="roman"/>
     <w:pitch w:val="variable"/>
-    <w:sig w:usb0="E0002AFF" w:usb1="C0007841" w:usb2="00000009" w:usb3="00000000" w:csb0="000001FF" w:csb1="00000000"/>
+    <w:sig w:usb0="20002A87" w:usb1="80000000" w:usb2="00000008" w:usb3="00000000" w:csb0="000001FF" w:csb1="00000000"/>
   </w:font>
   <w:font w:name="Courier New">
     <w:panose1 w:val="02070309020205020404"/>
     <w:charset w:val="00"/>
     <w:family w:val="modern"/>
     <w:pitch w:val="fixed"/>
-    <w:sig w:usb0="E0002AFF" w:usb1="C0007843" w:usb2="00000009" w:usb3="00000000" w:csb0="000001FF" w:csb1="00000000"/>
+    <w:sig w:usb0="20002A87" w:usb1="80000000" w:usb2="00000008" w:usb3="00000000" w:csb0="000001FF" w:csb1="00000000"/>
   </w:font>
   <w:font w:name="Symbol">
     <w:panose1 w:val="05050102010706020507"/>
@@ -1809,21 +1900,22 @@
     <w:charset w:val="00"/>
     <w:family w:val="swiss"/>
     <w:pitch w:val="variable"/>
-    <w:sig w:usb0="E10002FF" w:usb1="4000ACFF" w:usb2="00000009" w:usb3="00000000" w:csb0="0000019F" w:csb1="00000000"/>
+    <w:sig w:usb0="A00002EF" w:usb1="4000207B" w:usb2="00000000" w:usb3="00000000" w:csb0="0000009F" w:csb1="00000000"/>
   </w:font>
   <w:font w:name="Cambria">
     <w:panose1 w:val="02040503050406030204"/>
     <w:charset w:val="00"/>
     <w:family w:val="roman"/>
     <w:pitch w:val="variable"/>
-    <w:sig w:usb0="E00002FF" w:usb1="400004FF" w:usb2="00000000" w:usb3="00000000" w:csb0="0000019F" w:csb1="00000000"/>
+    <w:sig w:usb0="A00002EF" w:usb1="4000004B" w:usb2="00000000" w:usb3="00000000" w:csb0="0000009F" w:csb1="00000000"/>
   </w:font>
   <w:font w:name="Tahoma">
     <w:panose1 w:val="020B0604030504040204"/>
     <w:charset w:val="00"/>
     <w:family w:val="swiss"/>
+    <w:notTrueType/>
     <w:pitch w:val="variable"/>
-    <w:sig w:usb0="E1002EFF" w:usb1="C000605B" w:usb2="00000029" w:usb3="00000000" w:csb0="000101FF" w:csb1="00000000"/>
+    <w:sig w:usb0="00000003" w:usb1="00000000" w:usb2="00000000" w:usb3="00000000" w:csb0="00000001" w:csb1="00000000"/>
   </w:font>
 </w:fonts>
 </file>
@@ -1842,6 +1934,7 @@
     <w:rsidRoot w:val="000159BE"/>
     <w:rsid w:val="000159BE"/>
     <w:rsid w:val="007F6637"/>
+    <w:rsid w:val="00877499"/>
   </w:rsids>
   <m:mathPr>
     <m:mathFont m:val="Cambria Math"/>
@@ -2022,6 +2115,7 @@
   <w:style w:type="paragraph" w:default="1" w:styleId="Normal">
     <w:name w:val="Normal"/>
     <w:qFormat/>
+    <w:rsid w:val="00877499"/>
   </w:style>
   <w:style w:type="character" w:default="1" w:styleId="Fuentedeprrafopredeter">
     <w:name w:val="Default Paragraph Font"/>
@@ -2368,7 +2462,7 @@
 </file>
 
 <file path=customXml/itemProps1.xml><?xml version="1.0" encoding="utf-8"?>
-<ds:datastoreItem xmlns:ds="http://schemas.openxmlformats.org/officeDocument/2006/customXml" ds:itemID="{F853F5A8-8F5B-4380-8592-95DA8B68D2CA}">
+<ds:datastoreItem xmlns:ds="http://schemas.openxmlformats.org/officeDocument/2006/customXml" ds:itemID="{5D1C5093-E67E-4EE3-A356-8F2E5A0F55BD}">
   <ds:schemaRefs>
     <ds:schemaRef ds:uri="http://schemas.openxmlformats.org/officeDocument/2006/bibliography"/>
   </ds:schemaRefs>

</xml_diff>